<commit_message>
Updated with game link
</commit_message>
<xml_diff>
--- a/ReflectionReport UDC.docx
+++ b/ReflectionReport UDC.docx
@@ -628,9 +628,9 @@
         </w:rPr>
         <w:lastRenderedPageBreak/>
         <w:drawing>
-          <wp:inline distT="0" distB="0" distL="0" distR="0" wp14:anchorId="34B9654E" wp14:editId="23231CC6">
-            <wp:extent cx="3981549" cy="7573992"/>
-            <wp:effectExtent l="0" t="0" r="0" b="8255"/>
+          <wp:inline distT="0" distB="0" distL="0" distR="0" wp14:anchorId="34B9654E" wp14:editId="444891F5">
+            <wp:extent cx="3692106" cy="7023392"/>
+            <wp:effectExtent l="0" t="0" r="3810" b="6350"/>
             <wp:docPr id="2052937673" name="Picture 1"/>
             <wp:cNvGraphicFramePr>
               <a:graphicFrameLocks xmlns:a="http://schemas.openxmlformats.org/drawingml/2006/main" noChangeAspect="1"/>
@@ -651,7 +651,7 @@
                   <pic:spPr>
                     <a:xfrm>
                       <a:off x="0" y="0"/>
-                      <a:ext cx="3984394" cy="7579403"/>
+                      <a:ext cx="3704186" cy="7046371"/>
                     </a:xfrm>
                     <a:prstGeom prst="rect">
                       <a:avLst/>
@@ -682,6 +682,35 @@
           <w:lang w:val="en-US"/>
         </w:rPr>
         <w:t>In all cases, the end result is the same, but the code should work faster, i.e., optimized.</w:t>
+      </w:r>
+    </w:p>
+    <w:p>
+      <w:pPr>
+        <w:rPr>
+          <w:lang w:val="en-US"/>
+        </w:rPr>
+      </w:pPr>
+      <w:r>
+        <w:rPr>
+          <w:lang w:val="en-US"/>
+        </w:rPr>
+        <w:t>Game:</w:t>
+      </w:r>
+    </w:p>
+    <w:p>
+      <w:hyperlink r:id="rId11" w:history="1">
+        <w:r>
+          <w:rPr>
+            <w:rStyle w:val="Hyperlink"/>
+          </w:rPr>
+          <w:t>https://github.com/Darkmatter-64/UDCgame/tree/main/Game</w:t>
+        </w:r>
+      </w:hyperlink>
+      <w:r>
+        <w:t xml:space="preserve"> - Unt</w:t>
+      </w:r>
+      <w:r>
+        <w:t>itled Dungeon Crawler.exe</w:t>
       </w:r>
     </w:p>
     <w:sectPr>
@@ -1847,6 +1876,29 @@
       <w:spacing w:val="5"/>
     </w:rPr>
   </w:style>
+  <w:style w:type="character" w:styleId="Hyperlink">
+    <w:name w:val="Hyperlink"/>
+    <w:basedOn w:val="DefaultParagraphFont"/>
+    <w:uiPriority w:val="99"/>
+    <w:unhideWhenUsed/>
+    <w:rsid w:val="00E60C4B"/>
+    <w:rPr>
+      <w:color w:val="467886" w:themeColor="hyperlink"/>
+      <w:u w:val="single"/>
+    </w:rPr>
+  </w:style>
+  <w:style w:type="character" w:styleId="UnresolvedMention">
+    <w:name w:val="Unresolved Mention"/>
+    <w:basedOn w:val="DefaultParagraphFont"/>
+    <w:uiPriority w:val="99"/>
+    <w:semiHidden/>
+    <w:unhideWhenUsed/>
+    <w:rsid w:val="00E60C4B"/>
+    <w:rPr>
+      <w:color w:val="605E5C"/>
+      <w:shd w:val="clear" w:color="auto" w:fill="E1DFDD"/>
+    </w:rPr>
+  </w:style>
 </w:styles>
 </file>
 

</xml_diff>